<commit_message>
fix: commit project files
</commit_message>
<xml_diff>
--- a/bsfit-templateapp-application/doc/概要设计说明书-namelist-v1.0.0.docx
+++ b/bsfit-templateapp-application/doc/概要设计说明书-namelist-v1.0.0.docx
@@ -517,12 +517,14 @@
         </w:rPr>
         <w:t>对不同类型的黑名单进行管理，数据存储采用</w:t>
       </w:r>
+      <w:proofErr w:type="spellStart"/>
       <w:r>
         <w:rPr>
           <w:rFonts w:hint="eastAsia"/>
         </w:rPr>
         <w:t>Mysql</w:t>
       </w:r>
+      <w:proofErr w:type="spellEnd"/>
       <w:r>
         <w:rPr>
           <w:rFonts w:hint="eastAsia"/>
@@ -607,12 +609,14 @@
         </w:rPr>
         <w:t>从软硬件层面论述组件的设计规格，如</w:t>
       </w:r>
+      <w:proofErr w:type="spellStart"/>
       <w:r>
         <w:rPr>
           <w:rFonts w:hint="eastAsia"/>
         </w:rPr>
         <w:t>jdk</w:t>
       </w:r>
+      <w:proofErr w:type="spellEnd"/>
       <w:r>
         <w:rPr>
           <w:rFonts w:hint="eastAsia"/>
@@ -630,6 +634,61 @@
         </w:rPr>
         <w:t>软件要求</w:t>
       </w:r>
+    </w:p>
+    <w:p>
+      <w:r>
+        <w:t>J</w:t>
+      </w:r>
+      <w:r>
+        <w:rPr>
+          <w:rFonts w:hint="eastAsia"/>
+        </w:rPr>
+        <w:t>re</w:t>
+      </w:r>
+      <w:r>
+        <w:t>1</w:t>
+      </w:r>
+      <w:r>
+        <w:rPr>
+          <w:rFonts w:hint="eastAsia"/>
+        </w:rPr>
+        <w:t>.</w:t>
+      </w:r>
+      <w:r>
+        <w:t>8</w:t>
+      </w:r>
+    </w:p>
+    <w:p>
+      <w:r>
+        <w:t>R</w:t>
+      </w:r>
+      <w:r>
+        <w:rPr>
+          <w:rFonts w:hint="eastAsia"/>
+        </w:rPr>
+        <w:t>edis</w:t>
+      </w:r>
+    </w:p>
+    <w:p>
+      <w:r>
+        <w:t>M</w:t>
+      </w:r>
+      <w:r>
+        <w:rPr>
+          <w:rFonts w:hint="eastAsia"/>
+        </w:rPr>
+        <w:t>ysql</w:t>
+      </w:r>
+      <w:r>
+        <w:t>8</w:t>
+      </w:r>
+    </w:p>
+    <w:p>
+      <w:pPr>
+        <w:rPr>
+          <w:rFonts w:hint="eastAsia"/>
+        </w:rPr>
+      </w:pPr>
     </w:p>
     <w:p>
       <w:pPr>
@@ -700,12 +759,14 @@
       <w:pPr>
         <w:pStyle w:val="4"/>
       </w:pPr>
+      <w:proofErr w:type="spellStart"/>
       <w:r>
         <w:rPr>
           <w:rFonts w:hint="eastAsia"/>
         </w:rPr>
         <w:t>xxxxx</w:t>
       </w:r>
+      <w:proofErr w:type="spellEnd"/>
       <w:r>
         <w:rPr>
           <w:rFonts w:hint="eastAsia"/>
@@ -717,12 +778,14 @@
       <w:pPr>
         <w:pStyle w:val="4"/>
       </w:pPr>
+      <w:proofErr w:type="spellStart"/>
       <w:r>
         <w:rPr>
           <w:rFonts w:hint="eastAsia"/>
         </w:rPr>
         <w:t>xxxxx</w:t>
       </w:r>
+      <w:proofErr w:type="spellEnd"/>
       <w:r>
         <w:rPr>
           <w:rFonts w:hint="eastAsia"/>
@@ -758,6 +821,71 @@
         <w:pStyle w:val="a1"/>
         <w:ind w:firstLineChars="0" w:firstLine="0"/>
       </w:pPr>
+    </w:p>
+    <w:p>
+      <w:pPr>
+        <w:pStyle w:val="a1"/>
+        <w:ind w:firstLineChars="0" w:firstLine="0"/>
+      </w:pPr>
+      <w:r>
+        <w:rPr>
+          <w:rFonts w:hint="eastAsia"/>
+        </w:rPr>
+        <w:t>支持</w:t>
+      </w:r>
+      <w:proofErr w:type="spellStart"/>
+      <w:r>
+        <w:rPr>
+          <w:rFonts w:hint="eastAsia"/>
+        </w:rPr>
+        <w:t>redis</w:t>
+      </w:r>
+      <w:proofErr w:type="spellEnd"/>
+      <w:r>
+        <w:rPr>
+          <w:rFonts w:hint="eastAsia"/>
+        </w:rPr>
+        <w:t>缓存</w:t>
+      </w:r>
+    </w:p>
+    <w:p>
+      <w:pPr>
+        <w:pStyle w:val="a1"/>
+        <w:ind w:firstLineChars="0" w:firstLine="0"/>
+        <w:rPr>
+          <w:rFonts w:hint="eastAsia"/>
+        </w:rPr>
+      </w:pPr>
+      <w:r>
+        <w:t>M</w:t>
+      </w:r>
+      <w:r>
+        <w:rPr>
+          <w:rFonts w:hint="eastAsia"/>
+        </w:rPr>
+        <w:t>ysql</w:t>
+      </w:r>
+      <w:r>
+        <w:t>8</w:t>
+      </w:r>
+      <w:r>
+        <w:rPr>
+          <w:rFonts w:hint="eastAsia"/>
+        </w:rPr>
+        <w:t>，</w:t>
+      </w:r>
+      <w:r>
+        <w:rPr>
+          <w:rFonts w:hint="eastAsia"/>
+        </w:rPr>
+        <w:t>oracle</w:t>
+      </w:r>
+      <w:r>
+        <w:rPr>
+          <w:rFonts w:hint="eastAsia"/>
+        </w:rPr>
+        <w:t>数据库</w:t>
+      </w:r>
     </w:p>
     <w:p>
       <w:pPr>

</xml_diff>